<commit_message>
Update to Gantt chart and User Manual
</commit_message>
<xml_diff>
--- a/Documentation/User Manual.docx
+++ b/Documentation/User Manual.docx
@@ -7,47 +7,204 @@
         <w:jc w:val="center"/>
         <w:rPr>
           <w:rFonts w:cstheme="minorHAnsi"/>
-        </w:rPr>
-      </w:pPr>
-      <w:r>
-        <w:rPr>
-          <w:rFonts w:cstheme="minorHAnsi"/>
+          <w:b/>
+          <w:bCs/>
+          <w:sz w:val="48"/>
+          <w:szCs w:val="48"/>
+          <w:u w:val="single"/>
+        </w:rPr>
+      </w:pPr>
+      <w:r>
+        <w:rPr>
+          <w:rFonts w:cstheme="minorHAnsi"/>
+          <w:b/>
+          <w:bCs/>
+          <w:sz w:val="48"/>
+          <w:szCs w:val="48"/>
+          <w:u w:val="single"/>
         </w:rPr>
         <w:t>User Manual</w:t>
       </w:r>
     </w:p>
     <w:p>
       <w:pPr>
-        <w:rPr>
-          <w:rFonts w:cstheme="minorHAnsi"/>
-        </w:rPr>
-      </w:pPr>
-      <w:r>
-        <w:rPr>
-          <w:rFonts w:cstheme="minorHAnsi"/>
-        </w:rPr>
-        <w:t xml:space="preserve">The Victorian State Accident </w:t>
-      </w:r>
-      <w:proofErr w:type="spellStart"/>
-      <w:r>
-        <w:rPr>
-          <w:rFonts w:cstheme="minorHAnsi"/>
-        </w:rPr>
-        <w:t>DataSet</w:t>
-      </w:r>
-      <w:proofErr w:type="spellEnd"/>
-      <w:r>
-        <w:rPr>
-          <w:rFonts w:cstheme="minorHAnsi"/>
-        </w:rPr>
-        <w:t xml:space="preserve"> (VSAD) is a web application that will allow for an in depths visualisation of the crash reports of Victoria. To operate the web application, basic computer navigational skills are required. The ability to operate a mouse and keyboard are all that are required to operate the web application.</w:t>
-      </w:r>
-      <w:r>
-        <w:rPr>
-          <w:rFonts w:cstheme="minorHAnsi"/>
-        </w:rPr>
-        <w:t xml:space="preserve"> </w:t>
-      </w:r>
+        <w:jc w:val="center"/>
+        <w:rPr>
+          <w:rFonts w:cstheme="minorHAnsi"/>
+          <w:b/>
+          <w:bCs/>
+          <w:sz w:val="48"/>
+          <w:szCs w:val="48"/>
+          <w:u w:val="single"/>
+        </w:rPr>
+      </w:pPr>
+    </w:p>
+    <w:p>
+      <w:pPr>
+        <w:rPr>
+          <w:rFonts w:cstheme="minorHAnsi"/>
+          <w:b/>
+          <w:bCs/>
+          <w:sz w:val="36"/>
+          <w:szCs w:val="36"/>
+        </w:rPr>
+      </w:pPr>
+      <w:r>
+        <w:rPr>
+          <w:rFonts w:cstheme="minorHAnsi"/>
+          <w:b/>
+          <w:bCs/>
+          <w:sz w:val="36"/>
+          <w:szCs w:val="36"/>
+        </w:rPr>
+        <w:t>Homepage</w:t>
+      </w:r>
+    </w:p>
+    <w:p>
+      <w:pPr>
+        <w:rPr>
+          <w:rFonts w:cstheme="minorHAnsi"/>
+        </w:rPr>
+      </w:pPr>
+      <w:r>
+        <w:rPr>
+          <w:rFonts w:cstheme="minorHAnsi"/>
+          <w:noProof/>
+        </w:rPr>
+        <w:drawing>
+          <wp:inline distT="0" distB="0" distL="0" distR="0" wp14:anchorId="1ADE0A86" wp14:editId="53466C7A">
+            <wp:extent cx="5731510" cy="4140835"/>
+            <wp:effectExtent l="0" t="0" r="2540" b="0"/>
+            <wp:docPr id="178130810" name="Picture 1" descr="A screenshot of a computer&#10;&#10;Description automatically generated"/>
+            <wp:cNvGraphicFramePr>
+              <a:graphicFrameLocks xmlns:a="http://schemas.openxmlformats.org/drawingml/2006/main" noChangeAspect="1"/>
+            </wp:cNvGraphicFramePr>
+            <a:graphic xmlns:a="http://schemas.openxmlformats.org/drawingml/2006/main">
+              <a:graphicData uri="http://schemas.openxmlformats.org/drawingml/2006/picture">
+                <pic:pic xmlns:pic="http://schemas.openxmlformats.org/drawingml/2006/picture">
+                  <pic:nvPicPr>
+                    <pic:cNvPr id="178130810" name="Picture 1" descr="A screenshot of a computer&#10;&#10;Description automatically generated"/>
+                    <pic:cNvPicPr/>
+                  </pic:nvPicPr>
+                  <pic:blipFill>
+                    <a:blip r:embed="rId5"/>
+                    <a:stretch>
+                      <a:fillRect/>
+                    </a:stretch>
+                  </pic:blipFill>
+                  <pic:spPr>
+                    <a:xfrm>
+                      <a:off x="0" y="0"/>
+                      <a:ext cx="5731510" cy="4140835"/>
+                    </a:xfrm>
+                    <a:prstGeom prst="rect">
+                      <a:avLst/>
+                    </a:prstGeom>
+                  </pic:spPr>
+                </pic:pic>
+              </a:graphicData>
+            </a:graphic>
+          </wp:inline>
+        </w:drawing>
+      </w:r>
+    </w:p>
+    <w:p>
+      <w:pPr>
+        <w:rPr>
+          <w:rFonts w:cstheme="minorHAnsi"/>
+        </w:rPr>
+      </w:pPr>
+    </w:p>
+    <w:p>
+      <w:pPr>
+        <w:pStyle w:val="Heading3"/>
+        <w:rPr>
+          <w:rFonts w:asciiTheme="minorHAnsi" w:hAnsiTheme="minorHAnsi" w:cstheme="minorHAnsi"/>
+          <w:sz w:val="30"/>
+          <w:szCs w:val="30"/>
+        </w:rPr>
+      </w:pPr>
+      <w:r>
+        <w:rPr>
+          <w:rFonts w:asciiTheme="minorHAnsi" w:hAnsiTheme="minorHAnsi" w:cstheme="minorHAnsi"/>
+          <w:sz w:val="30"/>
+          <w:szCs w:val="30"/>
+        </w:rPr>
+        <w:t>Overview:</w:t>
+      </w:r>
+    </w:p>
+    <w:p>
+      <w:pPr>
+        <w:rPr>
+          <w:rFonts w:cstheme="minorHAnsi"/>
+        </w:rPr>
+      </w:pPr>
+      <w:r>
+        <w:rPr>
+          <w:rFonts w:cstheme="minorHAnsi"/>
+        </w:rPr>
+        <w:t xml:space="preserve">The homepage is designed to be the first land page of the application. The page on contains clickable buttons in the navigation menu. The details of each navigation option are described below in the </w:t>
+      </w:r>
+      <w:r>
+        <w:rPr>
+          <w:rFonts w:cstheme="minorHAnsi"/>
+          <w:i/>
+          <w:iCs/>
+        </w:rPr>
+        <w:t xml:space="preserve">Navigation </w:t>
+      </w:r>
+      <w:r>
+        <w:rPr>
+          <w:rFonts w:cstheme="minorHAnsi"/>
+          <w:i/>
+          <w:iCs/>
+        </w:rPr>
+        <w:t>M</w:t>
+      </w:r>
+      <w:r>
+        <w:rPr>
+          <w:rFonts w:cstheme="minorHAnsi"/>
+          <w:i/>
+          <w:iCs/>
+        </w:rPr>
+        <w:t xml:space="preserve">enu </w:t>
+      </w:r>
+      <w:proofErr w:type="gramStart"/>
+      <w:r>
+        <w:rPr>
+          <w:rFonts w:cstheme="minorHAnsi"/>
+        </w:rPr>
+        <w:t>section</w:t>
+      </w:r>
+      <w:proofErr w:type="gramEnd"/>
+    </w:p>
+    <w:p>
+      <w:pPr>
+        <w:rPr>
+          <w:rFonts w:cstheme="minorHAnsi"/>
+        </w:rPr>
+      </w:pPr>
+    </w:p>
+    <w:p>
+      <w:pPr>
+        <w:rPr>
+          <w:rFonts w:cstheme="minorHAnsi"/>
+        </w:rPr>
+      </w:pPr>
+    </w:p>
+    <w:p>
+      <w:pPr>
+        <w:rPr>
+          <w:rFonts w:cstheme="minorHAnsi"/>
+        </w:rPr>
+      </w:pPr>
+    </w:p>
+    <w:p>
+      <w:pPr>
+        <w:rPr>
+          <w:rFonts w:cstheme="minorHAnsi"/>
+        </w:rPr>
+      </w:pPr>
     </w:p>
     <w:p>
       <w:pPr>
@@ -90,6 +247,7 @@
           <w:lang w:eastAsia="en-AU"/>
           <w14:ligatures w14:val="none"/>
         </w:rPr>
+        <w:lastRenderedPageBreak/>
         <w:t>Navigation Menu:</w:t>
       </w:r>
     </w:p>
@@ -114,6 +272,7 @@
           <w:rFonts w:eastAsia="Times New Roman" w:cstheme="minorHAnsi"/>
           <w:b/>
           <w:bCs/>
+          <w:noProof/>
           <w:kern w:val="0"/>
           <w:sz w:val="30"/>
           <w:szCs w:val="30"/>
@@ -136,7 +295,7 @@
                     <pic:cNvPicPr/>
                   </pic:nvPicPr>
                   <pic:blipFill>
-                    <a:blip r:embed="rId5"/>
+                    <a:blip r:embed="rId6"/>
                     <a:stretch>
                       <a:fillRect/>
                     </a:stretch>
@@ -597,194 +756,69 @@
       <w:pPr>
         <w:rPr>
           <w:rFonts w:cstheme="minorHAnsi"/>
+        </w:rPr>
+      </w:pPr>
+    </w:p>
+    <w:p>
+      <w:pPr>
+        <w:rPr>
+          <w:rFonts w:cstheme="minorHAnsi"/>
+        </w:rPr>
+      </w:pPr>
+    </w:p>
+    <w:p>
+      <w:pPr>
+        <w:rPr>
+          <w:rFonts w:cstheme="minorHAnsi"/>
+        </w:rPr>
+      </w:pPr>
+    </w:p>
+    <w:p>
+      <w:pPr>
+        <w:rPr>
+          <w:rFonts w:cstheme="minorHAnsi"/>
+        </w:rPr>
+      </w:pPr>
+    </w:p>
+    <w:p>
+      <w:pPr>
+        <w:rPr>
+          <w:rFonts w:cstheme="minorHAnsi"/>
+        </w:rPr>
+      </w:pPr>
+    </w:p>
+    <w:p>
+      <w:pPr>
+        <w:rPr>
+          <w:rFonts w:cstheme="minorHAnsi"/>
+        </w:rPr>
+      </w:pPr>
+    </w:p>
+    <w:p>
+      <w:pPr>
+        <w:rPr>
+          <w:rFonts w:cstheme="minorHAnsi"/>
+        </w:rPr>
+      </w:pPr>
+    </w:p>
+    <w:p>
+      <w:pPr>
+        <w:rPr>
+          <w:rFonts w:cstheme="minorHAnsi"/>
+          <w:b/>
+          <w:bCs/>
+          <w:sz w:val="28"/>
+          <w:szCs w:val="28"/>
+        </w:rPr>
+      </w:pPr>
+      <w:r>
+        <w:rPr>
+          <w:rFonts w:cstheme="minorHAnsi"/>
           <w:b/>
           <w:bCs/>
           <w:sz w:val="36"/>
           <w:szCs w:val="36"/>
         </w:rPr>
-      </w:pPr>
-      <w:r>
-        <w:rPr>
-          <w:rFonts w:cstheme="minorHAnsi"/>
-          <w:b/>
-          <w:bCs/>
-          <w:sz w:val="36"/>
-          <w:szCs w:val="36"/>
-        </w:rPr>
-        <w:lastRenderedPageBreak/>
-        <w:t>Homepage</w:t>
-      </w:r>
-    </w:p>
-    <w:p>
-      <w:pPr>
-        <w:rPr>
-          <w:rFonts w:cstheme="minorHAnsi"/>
-        </w:rPr>
-      </w:pPr>
-      <w:r>
-        <w:rPr>
-          <w:rFonts w:cstheme="minorHAnsi"/>
-        </w:rPr>
-        <w:drawing>
-          <wp:inline distT="0" distB="0" distL="0" distR="0" wp14:anchorId="49A102EE" wp14:editId="7CC981FA">
-            <wp:extent cx="5731510" cy="4140835"/>
-            <wp:effectExtent l="0" t="0" r="2540" b="0"/>
-            <wp:docPr id="178130810" name="Picture 1" descr="A screenshot of a computer&#10;&#10;Description automatically generated"/>
-            <wp:cNvGraphicFramePr>
-              <a:graphicFrameLocks xmlns:a="http://schemas.openxmlformats.org/drawingml/2006/main" noChangeAspect="1"/>
-            </wp:cNvGraphicFramePr>
-            <a:graphic xmlns:a="http://schemas.openxmlformats.org/drawingml/2006/main">
-              <a:graphicData uri="http://schemas.openxmlformats.org/drawingml/2006/picture">
-                <pic:pic xmlns:pic="http://schemas.openxmlformats.org/drawingml/2006/picture">
-                  <pic:nvPicPr>
-                    <pic:cNvPr id="178130810" name="Picture 1" descr="A screenshot of a computer&#10;&#10;Description automatically generated"/>
-                    <pic:cNvPicPr/>
-                  </pic:nvPicPr>
-                  <pic:blipFill>
-                    <a:blip r:embed="rId6"/>
-                    <a:stretch>
-                      <a:fillRect/>
-                    </a:stretch>
-                  </pic:blipFill>
-                  <pic:spPr>
-                    <a:xfrm>
-                      <a:off x="0" y="0"/>
-                      <a:ext cx="5731510" cy="4140835"/>
-                    </a:xfrm>
-                    <a:prstGeom prst="rect">
-                      <a:avLst/>
-                    </a:prstGeom>
-                  </pic:spPr>
-                </pic:pic>
-              </a:graphicData>
-            </a:graphic>
-          </wp:inline>
-        </w:drawing>
-      </w:r>
-    </w:p>
-    <w:p>
-      <w:pPr>
-        <w:rPr>
-          <w:rFonts w:cstheme="minorHAnsi"/>
-        </w:rPr>
-      </w:pPr>
-    </w:p>
-    <w:p>
-      <w:pPr>
-        <w:rPr>
-          <w:rFonts w:cstheme="minorHAnsi"/>
-        </w:rPr>
-      </w:pPr>
-    </w:p>
-    <w:p>
-      <w:pPr>
-        <w:rPr>
-          <w:rFonts w:cstheme="minorHAnsi"/>
-        </w:rPr>
-      </w:pPr>
-    </w:p>
-    <w:p>
-      <w:pPr>
-        <w:rPr>
-          <w:rFonts w:cstheme="minorHAnsi"/>
-        </w:rPr>
-      </w:pPr>
-    </w:p>
-    <w:p>
-      <w:pPr>
-        <w:rPr>
-          <w:rFonts w:cstheme="minorHAnsi"/>
-        </w:rPr>
-      </w:pPr>
-    </w:p>
-    <w:p>
-      <w:pPr>
-        <w:rPr>
-          <w:rFonts w:cstheme="minorHAnsi"/>
-        </w:rPr>
-      </w:pPr>
-    </w:p>
-    <w:p>
-      <w:pPr>
-        <w:rPr>
-          <w:rFonts w:cstheme="minorHAnsi"/>
-        </w:rPr>
-      </w:pPr>
-    </w:p>
-    <w:p>
-      <w:pPr>
-        <w:rPr>
-          <w:rFonts w:cstheme="minorHAnsi"/>
-        </w:rPr>
-      </w:pPr>
-    </w:p>
-    <w:p>
-      <w:pPr>
-        <w:rPr>
-          <w:rFonts w:cstheme="minorHAnsi"/>
-        </w:rPr>
-      </w:pPr>
-    </w:p>
-    <w:p>
-      <w:pPr>
-        <w:rPr>
-          <w:rFonts w:cstheme="minorHAnsi"/>
-        </w:rPr>
-      </w:pPr>
-    </w:p>
-    <w:p>
-      <w:pPr>
-        <w:rPr>
-          <w:rFonts w:cstheme="minorHAnsi"/>
-        </w:rPr>
-      </w:pPr>
-    </w:p>
-    <w:p>
-      <w:pPr>
-        <w:rPr>
-          <w:rFonts w:cstheme="minorHAnsi"/>
-        </w:rPr>
-      </w:pPr>
-    </w:p>
-    <w:p>
-      <w:pPr>
-        <w:rPr>
-          <w:rFonts w:cstheme="minorHAnsi"/>
-        </w:rPr>
-      </w:pPr>
-    </w:p>
-    <w:p>
-      <w:pPr>
-        <w:rPr>
-          <w:rFonts w:cstheme="minorHAnsi"/>
-        </w:rPr>
-      </w:pPr>
-    </w:p>
-    <w:p>
-      <w:pPr>
-        <w:rPr>
-          <w:rFonts w:cstheme="minorHAnsi"/>
-        </w:rPr>
-      </w:pPr>
-    </w:p>
-    <w:p>
-      <w:pPr>
-        <w:rPr>
-          <w:rFonts w:cstheme="minorHAnsi"/>
-          <w:b/>
-          <w:bCs/>
-          <w:sz w:val="28"/>
-          <w:szCs w:val="28"/>
-        </w:rPr>
-      </w:pPr>
-      <w:r>
-        <w:rPr>
-          <w:rFonts w:cstheme="minorHAnsi"/>
-          <w:b/>
-          <w:bCs/>
-          <w:sz w:val="36"/>
-          <w:szCs w:val="36"/>
-        </w:rPr>
         <w:lastRenderedPageBreak/>
         <w:t>Graph Generation Tools:</w:t>
       </w:r>
@@ -798,6 +832,7 @@
       <w:r>
         <w:rPr>
           <w:rFonts w:cstheme="minorHAnsi"/>
+          <w:noProof/>
         </w:rPr>
         <w:drawing>
           <wp:inline distT="0" distB="0" distL="0" distR="0" wp14:anchorId="347C59B3" wp14:editId="3794FCFE">
@@ -866,37 +901,7 @@
         <w:rPr>
           <w:rFonts w:asciiTheme="minorHAnsi" w:hAnsiTheme="minorHAnsi" w:cstheme="minorHAnsi"/>
         </w:rPr>
-        <w:t>The "</w:t>
-      </w:r>
-      <w:r>
-        <w:rPr>
-          <w:rFonts w:asciiTheme="minorHAnsi" w:hAnsiTheme="minorHAnsi" w:cstheme="minorHAnsi"/>
-        </w:rPr>
-        <w:t>Accident Info</w:t>
-      </w:r>
-      <w:r>
-        <w:rPr>
-          <w:rFonts w:asciiTheme="minorHAnsi" w:hAnsiTheme="minorHAnsi" w:cstheme="minorHAnsi"/>
-        </w:rPr>
-        <w:t>" page is designed to visualize accident data based on user-selected criteria. This powerful tool provides insights by graphically representing accident occurrences based on type, date, alcohol relation</w:t>
-      </w:r>
-      <w:r>
-        <w:rPr>
-          <w:rFonts w:asciiTheme="minorHAnsi" w:hAnsiTheme="minorHAnsi" w:cstheme="minorHAnsi"/>
-        </w:rPr>
-        <w:t xml:space="preserve"> and </w:t>
-      </w:r>
-      <w:r>
-        <w:rPr>
-          <w:rFonts w:asciiTheme="minorHAnsi" w:hAnsiTheme="minorHAnsi" w:cstheme="minorHAnsi"/>
-        </w:rPr>
-        <w:t>time of day</w:t>
-      </w:r>
-      <w:r>
-        <w:rPr>
-          <w:rFonts w:asciiTheme="minorHAnsi" w:hAnsiTheme="minorHAnsi" w:cstheme="minorHAnsi"/>
-        </w:rPr>
-        <w:t>.</w:t>
+        <w:t>The "Accident Info" page is designed to visualize accident data based on user-selected criteria. This powerful tool provides insights by graphically representing accident occurrences based on type, date, alcohol relation and time of day.</w:t>
       </w:r>
     </w:p>
     <w:p>
@@ -1734,26 +1739,19 @@
           <w:szCs w:val="36"/>
         </w:rPr>
         <w:lastRenderedPageBreak/>
-        <w:t xml:space="preserve">Map </w:t>
-      </w:r>
-      <w:r>
-        <w:rPr>
-          <w:rFonts w:asciiTheme="minorHAnsi" w:hAnsiTheme="minorHAnsi" w:cstheme="minorHAnsi"/>
-          <w:sz w:val="36"/>
-          <w:szCs w:val="36"/>
-        </w:rPr>
-        <w:t>Tool</w:t>
-      </w:r>
-    </w:p>
-    <w:p>
-      <w:pPr>
-        <w:rPr>
-          <w:rFonts w:cstheme="minorHAnsi"/>
-        </w:rPr>
-      </w:pPr>
-      <w:r>
-        <w:rPr>
-          <w:rFonts w:cstheme="minorHAnsi"/>
+        <w:t>Map Tool</w:t>
+      </w:r>
+    </w:p>
+    <w:p>
+      <w:pPr>
+        <w:rPr>
+          <w:rFonts w:cstheme="minorHAnsi"/>
+        </w:rPr>
+      </w:pPr>
+      <w:r>
+        <w:rPr>
+          <w:rFonts w:cstheme="minorHAnsi"/>
+          <w:noProof/>
         </w:rPr>
         <w:drawing>
           <wp:inline distT="0" distB="0" distL="0" distR="0" wp14:anchorId="60E62972" wp14:editId="45735E70">

</xml_diff>